<commit_message>
added uml classdiagram to documentation
</commit_message>
<xml_diff>
--- a/doc/Benutzerdokumentation.docx
+++ b/doc/Benutzerdokumentation.docx
@@ -4,7 +4,7 @@
   <w:body>
     <w:p>
       <w:pPr>
-        <w:pStyle w:val="Titel"/>
+        <w:pStyle w:val="Title"/>
         <w:jc w:val="center"/>
       </w:pPr>
       <w:r>
@@ -13,7 +13,7 @@
     </w:p>
     <w:p>
       <w:pPr>
-        <w:pStyle w:val="Titel"/>
+        <w:pStyle w:val="Title"/>
         <w:jc w:val="center"/>
       </w:pPr>
       <w:proofErr w:type="spellStart"/>
@@ -31,15 +31,7 @@
         <w:jc w:val="center"/>
       </w:pPr>
       <w:r>
-        <w:t xml:space="preserve">Bernd Hartmann, Lukas </w:t>
-      </w:r>
-      <w:proofErr w:type="spellStart"/>
-      <w:r>
-        <w:t>Schmelcher</w:t>
-      </w:r>
-      <w:proofErr w:type="spellEnd"/>
-      <w:r>
-        <w:t>, Aron Schmidt</w:t>
+        <w:t>Bernd Hartmann, Lukas Schmelcher, Aron Schmidt</w:t>
       </w:r>
     </w:p>
     <w:p>
@@ -67,7 +59,7 @@
     </w:p>
     <w:p>
       <w:pPr>
-        <w:pStyle w:val="berschrift1"/>
+        <w:pStyle w:val="Heading1"/>
         <w:numPr>
           <w:ilvl w:val="0"/>
           <w:numId w:val="2"/>
@@ -304,7 +296,7 @@
     </w:p>
     <w:p>
       <w:pPr>
-        <w:pStyle w:val="berschrift1"/>
+        <w:pStyle w:val="Heading1"/>
         <w:numPr>
           <w:ilvl w:val="0"/>
           <w:numId w:val="2"/>
@@ -440,7 +432,7 @@
     </w:p>
     <w:p>
       <w:pPr>
-        <w:pStyle w:val="berschrift1"/>
+        <w:pStyle w:val="Heading1"/>
         <w:numPr>
           <w:ilvl w:val="0"/>
           <w:numId w:val="2"/>
@@ -548,7 +540,7 @@
     </w:p>
     <w:p>
       <w:pPr>
-        <w:pStyle w:val="berschrift1"/>
+        <w:pStyle w:val="Heading1"/>
         <w:numPr>
           <w:ilvl w:val="0"/>
           <w:numId w:val="2"/>
@@ -686,7 +678,7 @@
     </w:p>
     <w:p>
       <w:pPr>
-        <w:pStyle w:val="berschrift1"/>
+        <w:pStyle w:val="Heading1"/>
         <w:numPr>
           <w:ilvl w:val="0"/>
           <w:numId w:val="2"/>
@@ -779,7 +771,7 @@
     </w:p>
     <w:p>
       <w:pPr>
-        <w:pStyle w:val="berschrift1"/>
+        <w:pStyle w:val="Heading1"/>
         <w:numPr>
           <w:ilvl w:val="0"/>
           <w:numId w:val="2"/>
@@ -788,8 +780,6 @@
       <w:r>
         <w:t>Frage beantworten</w:t>
       </w:r>
-      <w:bookmarkStart w:id="0" w:name="_GoBack"/>
-      <w:bookmarkEnd w:id="0"/>
     </w:p>
     <w:p>
       <w:pPr>
@@ -864,6 +854,78 @@
           </wp:inline>
         </w:drawing>
       </w:r>
+    </w:p>
+    <w:p>
+      <w:r>
+        <w:br w:type="page"/>
+      </w:r>
+    </w:p>
+    <w:p>
+      <w:pPr>
+        <w:pStyle w:val="Heading1"/>
+      </w:pPr>
+      <w:r>
+        <w:lastRenderedPageBreak/>
+        <w:t>Technische Dokumentation</w:t>
+      </w:r>
+    </w:p>
+    <w:p>
+      <w:r>
+        <w:rPr>
+          <w:noProof/>
+          <w:lang w:eastAsia="de-DE"/>
+        </w:rPr>
+        <w:drawing>
+          <wp:inline distT="0" distB="0" distL="0" distR="0">
+            <wp:extent cx="5762625" cy="4648200"/>
+            <wp:effectExtent l="0" t="0" r="9525" b="0"/>
+            <wp:docPr id="7" name="Picture 7" descr="C:\Users\lsc\Desktop\java_ee\jeopardy\doc\umlclassdiagram.png"/>
+            <wp:cNvGraphicFramePr>
+              <a:graphicFrameLocks xmlns:a="http://schemas.openxmlformats.org/drawingml/2006/main" noChangeAspect="1"/>
+            </wp:cNvGraphicFramePr>
+            <a:graphic xmlns:a="http://schemas.openxmlformats.org/drawingml/2006/main">
+              <a:graphicData uri="http://schemas.openxmlformats.org/drawingml/2006/picture">
+                <pic:pic xmlns:pic="http://schemas.openxmlformats.org/drawingml/2006/picture">
+                  <pic:nvPicPr>
+                    <pic:cNvPr id="0" name="Picture 1" descr="C:\Users\lsc\Desktop\java_ee\jeopardy\doc\umlclassdiagram.png"/>
+                    <pic:cNvPicPr>
+                      <a:picLocks noChangeAspect="1" noChangeArrowheads="1"/>
+                    </pic:cNvPicPr>
+                  </pic:nvPicPr>
+                  <pic:blipFill>
+                    <a:blip r:embed="rId11">
+                      <a:extLst>
+                        <a:ext uri="{28A0092B-C50C-407E-A947-70E740481C1C}">
+                          <a14:useLocalDpi xmlns:a14="http://schemas.microsoft.com/office/drawing/2010/main" val="0"/>
+                        </a:ext>
+                      </a:extLst>
+                    </a:blip>
+                    <a:srcRect/>
+                    <a:stretch>
+                      <a:fillRect/>
+                    </a:stretch>
+                  </pic:blipFill>
+                  <pic:spPr bwMode="auto">
+                    <a:xfrm>
+                      <a:off x="0" y="0"/>
+                      <a:ext cx="5762625" cy="4648200"/>
+                    </a:xfrm>
+                    <a:prstGeom prst="rect">
+                      <a:avLst/>
+                    </a:prstGeom>
+                    <a:noFill/>
+                    <a:ln>
+                      <a:noFill/>
+                    </a:ln>
+                  </pic:spPr>
+                </pic:pic>
+              </a:graphicData>
+            </a:graphic>
+          </wp:inline>
+        </w:drawing>
+      </w:r>
+      <w:bookmarkStart w:id="0" w:name="_GoBack"/>
+      <w:bookmarkEnd w:id="0"/>
     </w:p>
     <w:sectPr>
       <w:pgSz w:w="11906" w:h="16838"/>
@@ -1454,15 +1516,15 @@
     <w:lsdException w:name="List Table 6 Colorful Accent 6" w:uiPriority="51"/>
     <w:lsdException w:name="List Table 7 Colorful Accent 6" w:uiPriority="52"/>
   </w:latentStyles>
-  <w:style w:type="paragraph" w:default="1" w:styleId="Standard">
+  <w:style w:type="paragraph" w:default="1" w:styleId="Normal">
     <w:name w:val="Normal"/>
     <w:qFormat/>
   </w:style>
-  <w:style w:type="paragraph" w:styleId="berschrift1">
+  <w:style w:type="paragraph" w:styleId="Heading1">
     <w:name w:val="heading 1"/>
-    <w:basedOn w:val="Standard"/>
-    <w:next w:val="Standard"/>
-    <w:link w:val="berschrift1Zchn"/>
+    <w:basedOn w:val="Normal"/>
+    <w:next w:val="Normal"/>
+    <w:link w:val="Heading1Char"/>
     <w:uiPriority w:val="9"/>
     <w:qFormat/>
     <w:rsid w:val="004C2EB5"/>
@@ -1479,13 +1541,13 @@
       <w:szCs w:val="32"/>
     </w:rPr>
   </w:style>
-  <w:style w:type="character" w:default="1" w:styleId="Absatz-Standardschriftart">
+  <w:style w:type="character" w:default="1" w:styleId="DefaultParagraphFont">
     <w:name w:val="Default Paragraph Font"/>
     <w:uiPriority w:val="1"/>
     <w:semiHidden/>
     <w:unhideWhenUsed/>
   </w:style>
-  <w:style w:type="table" w:default="1" w:styleId="NormaleTabelle">
+  <w:style w:type="table" w:default="1" w:styleId="TableNormal">
     <w:name w:val="Normal Table"/>
     <w:uiPriority w:val="99"/>
     <w:semiHidden/>
@@ -1500,17 +1562,17 @@
       </w:tblCellMar>
     </w:tblPr>
   </w:style>
-  <w:style w:type="numbering" w:default="1" w:styleId="KeineListe">
+  <w:style w:type="numbering" w:default="1" w:styleId="NoList">
     <w:name w:val="No List"/>
     <w:uiPriority w:val="99"/>
     <w:semiHidden/>
     <w:unhideWhenUsed/>
   </w:style>
-  <w:style w:type="paragraph" w:styleId="Titel">
+  <w:style w:type="paragraph" w:styleId="Title">
     <w:name w:val="Title"/>
-    <w:basedOn w:val="Standard"/>
-    <w:next w:val="Standard"/>
-    <w:link w:val="TitelZchn"/>
+    <w:basedOn w:val="Normal"/>
+    <w:next w:val="Normal"/>
+    <w:link w:val="TitleChar"/>
     <w:uiPriority w:val="10"/>
     <w:qFormat/>
     <w:rsid w:val="004C2EB5"/>
@@ -1526,10 +1588,10 @@
       <w:szCs w:val="56"/>
     </w:rPr>
   </w:style>
-  <w:style w:type="character" w:customStyle="1" w:styleId="TitelZchn">
-    <w:name w:val="Titel Zchn"/>
-    <w:basedOn w:val="Absatz-Standardschriftart"/>
-    <w:link w:val="Titel"/>
+  <w:style w:type="character" w:customStyle="1" w:styleId="TitleChar">
+    <w:name w:val="Title Char"/>
+    <w:basedOn w:val="DefaultParagraphFont"/>
+    <w:link w:val="Title"/>
     <w:uiPriority w:val="10"/>
     <w:rsid w:val="004C2EB5"/>
     <w:rPr>
@@ -1540,9 +1602,9 @@
       <w:szCs w:val="56"/>
     </w:rPr>
   </w:style>
-  <w:style w:type="paragraph" w:styleId="Listenabsatz">
+  <w:style w:type="paragraph" w:styleId="ListParagraph">
     <w:name w:val="List Paragraph"/>
-    <w:basedOn w:val="Standard"/>
+    <w:basedOn w:val="Normal"/>
     <w:uiPriority w:val="34"/>
     <w:qFormat/>
     <w:rsid w:val="004C2EB5"/>
@@ -1551,10 +1613,10 @@
       <w:contextualSpacing/>
     </w:pPr>
   </w:style>
-  <w:style w:type="character" w:customStyle="1" w:styleId="berschrift1Zchn">
-    <w:name w:val="Überschrift 1 Zchn"/>
-    <w:basedOn w:val="Absatz-Standardschriftart"/>
-    <w:link w:val="berschrift1"/>
+  <w:style w:type="character" w:customStyle="1" w:styleId="Heading1Char">
+    <w:name w:val="Heading 1 Char"/>
+    <w:basedOn w:val="DefaultParagraphFont"/>
+    <w:link w:val="Heading1"/>
     <w:uiPriority w:val="9"/>
     <w:rsid w:val="004C2EB5"/>
     <w:rPr>

</xml_diff>

<commit_message>
refreshed class diagram, written some documentation about authentication and dummy data
</commit_message>
<xml_diff>
--- a/doc/Benutzerdokumentation.docx
+++ b/doc/Benutzerdokumentation.docx
@@ -16,13 +16,8 @@
         <w:pStyle w:val="Title"/>
         <w:jc w:val="center"/>
       </w:pPr>
-      <w:proofErr w:type="spellStart"/>
-      <w:r>
-        <w:t>Jeopardy</w:t>
-      </w:r>
-      <w:proofErr w:type="spellEnd"/>
-      <w:r>
-        <w:t>! – Quiz</w:t>
+      <w:r>
+        <w:t>Jeopardy! – Quiz</w:t>
       </w:r>
     </w:p>
     <w:p/>
@@ -84,23 +79,7 @@
           <w:sz w:val="24"/>
           <w:szCs w:val="24"/>
         </w:rPr>
-        <w:t xml:space="preserve">Wenn die Website aufgerufen wird, sieht man den Login-Bereich. Hier ist es möglich sich mit den passenden </w:t>
-      </w:r>
-      <w:proofErr w:type="spellStart"/>
-      <w:r>
-        <w:rPr>
-          <w:sz w:val="24"/>
-          <w:szCs w:val="24"/>
-        </w:rPr>
-        <w:t>Credentials</w:t>
-      </w:r>
-      <w:proofErr w:type="spellEnd"/>
-      <w:r>
-        <w:rPr>
-          <w:sz w:val="24"/>
-          <w:szCs w:val="24"/>
-        </w:rPr>
-        <w:t>, bestehend aus Username und Passwort anzumelden.</w:t>
+        <w:t>Wenn die Website aufgerufen wird, sieht man den Login-Bereich. Hier ist es möglich sich mit den passenden Credentials, bestehend aus Username und Passwort anzumelden.</w:t>
       </w:r>
     </w:p>
     <w:p>
@@ -183,23 +162,7 @@
           <w:sz w:val="24"/>
           <w:szCs w:val="24"/>
         </w:rPr>
-        <w:t xml:space="preserve">Falls noch kein </w:t>
-      </w:r>
-      <w:proofErr w:type="spellStart"/>
-      <w:r>
-        <w:rPr>
-          <w:sz w:val="24"/>
-          <w:szCs w:val="24"/>
-        </w:rPr>
-        <w:t>Benutzeraccount</w:t>
-      </w:r>
-      <w:proofErr w:type="spellEnd"/>
-      <w:r>
-        <w:rPr>
-          <w:sz w:val="24"/>
-          <w:szCs w:val="24"/>
-        </w:rPr>
-        <w:t xml:space="preserve"> vorhanden ist, ist es außerdem möglich über den Button „Registrieren“ auf die Registrierungs-Maske zu gelangen.</w:t>
+        <w:t>Falls noch kein Benutzeraccount vorhanden ist, ist es außerdem möglich über den Button „Registrieren“ auf die Registrierungs-Maske zu gelangen.</w:t>
       </w:r>
     </w:p>
     <w:p>
@@ -395,39 +358,7 @@
           <w:sz w:val="24"/>
           <w:szCs w:val="24"/>
         </w:rPr>
-        <w:t xml:space="preserve">Hier können ein Benutzername und ein Passwort gewählt werden und über den Button „Registrieren“ ein </w:t>
-      </w:r>
-      <w:proofErr w:type="spellStart"/>
-      <w:r>
-        <w:rPr>
-          <w:sz w:val="24"/>
-          <w:szCs w:val="24"/>
-        </w:rPr>
-        <w:t>Benutzeraccount</w:t>
-      </w:r>
-      <w:proofErr w:type="spellEnd"/>
-      <w:r>
-        <w:rPr>
-          <w:sz w:val="24"/>
-          <w:szCs w:val="24"/>
-        </w:rPr>
-        <w:t xml:space="preserve"> angelegt werden. Anschließend ist es möglich sich mit den gewählten </w:t>
-      </w:r>
-      <w:proofErr w:type="spellStart"/>
-      <w:r>
-        <w:rPr>
-          <w:sz w:val="24"/>
-          <w:szCs w:val="24"/>
-        </w:rPr>
-        <w:t>Credentials</w:t>
-      </w:r>
-      <w:proofErr w:type="spellEnd"/>
-      <w:r>
-        <w:rPr>
-          <w:sz w:val="24"/>
-          <w:szCs w:val="24"/>
-        </w:rPr>
-        <w:t xml:space="preserve"> anzumelden.</w:t>
+        <w:t>Hier können ein Benutzername und ein Passwort gewählt werden und über den Button „Registrieren“ ein Benutzeraccount angelegt werden. Anschließend ist es möglich sich mit den gewählten Credentials anzumelden.</w:t>
       </w:r>
     </w:p>
     <w:p>
@@ -877,9 +808,9 @@
         </w:rPr>
         <w:drawing>
           <wp:inline distT="0" distB="0" distL="0" distR="0">
-            <wp:extent cx="5762625" cy="4648200"/>
-            <wp:effectExtent l="0" t="0" r="9525" b="0"/>
-            <wp:docPr id="7" name="Picture 7" descr="C:\Users\lsc\Desktop\java_ee\jeopardy\doc\umlclassdiagram.png"/>
+            <wp:extent cx="5753100" cy="4000500"/>
+            <wp:effectExtent l="0" t="0" r="0" b="0"/>
+            <wp:docPr id="8" name="Picture 8" descr="C:\Users\lsc\Desktop\java_ee\jeopardy\doc\jeopardyUML.png"/>
             <wp:cNvGraphicFramePr>
               <a:graphicFrameLocks xmlns:a="http://schemas.openxmlformats.org/drawingml/2006/main" noChangeAspect="1"/>
             </wp:cNvGraphicFramePr>
@@ -887,7 +818,7 @@
               <a:graphicData uri="http://schemas.openxmlformats.org/drawingml/2006/picture">
                 <pic:pic xmlns:pic="http://schemas.openxmlformats.org/drawingml/2006/picture">
                   <pic:nvPicPr>
-                    <pic:cNvPr id="0" name="Picture 1" descr="C:\Users\lsc\Desktop\java_ee\jeopardy\doc\umlclassdiagram.png"/>
+                    <pic:cNvPr id="0" name="Picture 1" descr="C:\Users\lsc\Desktop\java_ee\jeopardy\doc\jeopardyUML.png"/>
                     <pic:cNvPicPr>
                       <a:picLocks noChangeAspect="1" noChangeArrowheads="1"/>
                     </pic:cNvPicPr>
@@ -908,7 +839,7 @@
                   <pic:spPr bwMode="auto">
                     <a:xfrm>
                       <a:off x="0" y="0"/>
-                      <a:ext cx="5762625" cy="4648200"/>
+                      <a:ext cx="5753100" cy="4000500"/>
                     </a:xfrm>
                     <a:prstGeom prst="rect">
                       <a:avLst/>
@@ -924,9 +855,114 @@
           </wp:inline>
         </w:drawing>
       </w:r>
+    </w:p>
+    <w:p>
+      <w:pPr>
+        <w:pStyle w:val="Heading2"/>
+      </w:pPr>
+      <w:r>
+        <w:t>Rest Endpoints</w:t>
+      </w:r>
+    </w:p>
+    <w:p/>
+    <w:p>
+      <w:pPr>
+        <w:pStyle w:val="Heading2"/>
+      </w:pPr>
+      <w:r>
+        <w:t>Authentifizierung</w:t>
+      </w:r>
+    </w:p>
+    <w:p>
+      <w:r>
+        <w:t>Die Authentifizierung des Nutzers der Anwendung beginnt durch die Übertragung des Passworts durch das Frontend an das Backend. In letzterem werden die Login Daten überprüft, zuerst durch die Methode „</w:t>
+      </w:r>
+      <w:r>
+        <w:rPr>
+          <w:i/>
+        </w:rPr>
+        <w:t>authenticateUserByUsernameAndPassword</w:t>
+      </w:r>
+      <w:r>
+        <w:t>“. Falls die Nutzerdaten korrekt waren, wird dem Frontend ein frisch generiertes Authentication Token übergeben.</w:t>
+      </w:r>
+      <w:r>
+        <w:t xml:space="preserve"> Das Token sind hierbei 32 zufällige Bytes.</w:t>
+      </w:r>
+    </w:p>
+    <w:p>
+      <w:r>
+        <w:t>Zur sicheren Speicherung der Login Daten wird die HashHelper Klasse benötigt, die aus dem Password einen „SHA-256“-Hash generiert.</w:t>
+      </w:r>
+    </w:p>
+    <w:p>
+      <w:r>
+        <w:t xml:space="preserve">Bei weiteren Authentifizierungen wird ab jetzt das </w:t>
+      </w:r>
+      <w:r>
+        <w:t>Authentication Toke</w:t>
+      </w:r>
+      <w:r>
+        <w:t>n zurate gezogen. Der Nutzer kann mittels der Methode „</w:t>
+      </w:r>
+      <w:r>
+        <w:rPr>
+          <w:i/>
+        </w:rPr>
+        <w:t>authenticateUserByAuthToken</w:t>
+      </w:r>
+      <w:r>
+        <w:t>“ ermittelt werden, da das Token als Key in einer ConcurrentHashMap hinterlegt wurde, deren Value der entsprechende User ist.</w:t>
+      </w:r>
+      <w:r>
+        <w:t xml:space="preserve"> Ebenfalls in der Hashmap sind die Zeiten hinterlegt, die benötigt werden das Token nach fixer Zeit auslaufen zu lassen. So wird auch bei jeder Anfrage an das Backend ab hier geprüft ob das Token abgelaufen ist, falls nicht wird es automatisch zurückgesetzt, bzw. sinngemäß der Countdown resettet.</w:t>
+      </w:r>
+      <w:r>
+        <w:t xml:space="preserve"> Die Ablaufzeit ist aktuell auf 300 Sekunden gesetzt.</w:t>
+      </w:r>
+    </w:p>
+    <w:p>
+      <w:r>
+        <w:t>Zum Ausloggen wird entsprechend ein Mechanismus zur Invalidierung gebraucht, der mit Methode „</w:t>
+      </w:r>
+      <w:r>
+        <w:rPr>
+          <w:i/>
+        </w:rPr>
+        <w:t>invalidateAuthToken</w:t>
+      </w:r>
+      <w:r>
+        <w:t>“ gegeben ist, die dann nur die Einträge aus den beiden HashMaps nehmen muss.</w:t>
+      </w:r>
+    </w:p>
+    <w:p>
+      <w:pPr>
+        <w:pStyle w:val="Heading2"/>
+      </w:pPr>
+      <w:r>
+        <w:lastRenderedPageBreak/>
+        <w:t>Testdaten</w:t>
+      </w:r>
+    </w:p>
+    <w:p>
+      <w:r>
+        <w:t>Um leicht Testdaten generieren zu können, wurde ein separater Rest-Endpoint zum Generieren dieser geschaffen. Da die Testdaten nur zum Demonstrieren der Funktionalität und beim Testen, auch des Frontends, gebraucht wurden, mussten diese keine sinnvollen Fragen enthalten. Jedoch sollten z.B. Fragen und Kategorien einzigartig benannt sein, weshalb diese auf einen Counter setzen</w:t>
+      </w:r>
+      <w:r>
+        <w:t xml:space="preserve"> um diese zu benennen.</w:t>
+      </w:r>
       <w:bookmarkStart w:id="0" w:name="_GoBack"/>
       <w:bookmarkEnd w:id="0"/>
     </w:p>
+    <w:p>
+      <w:pPr>
+        <w:pStyle w:val="Heading2"/>
+      </w:pPr>
+      <w:r>
+        <w:t>Persistence Bean</w:t>
+      </w:r>
+    </w:p>
+    <w:p/>
     <w:sectPr>
       <w:pgSz w:w="11906" w:h="16838"/>
       <w:pgMar w:top="1417" w:right="1417" w:bottom="1134" w:left="1417" w:header="708" w:footer="708" w:gutter="0"/>
@@ -1541,6 +1577,28 @@
       <w:szCs w:val="32"/>
     </w:rPr>
   </w:style>
+  <w:style w:type="paragraph" w:styleId="Heading2">
+    <w:name w:val="heading 2"/>
+    <w:basedOn w:val="Normal"/>
+    <w:next w:val="Normal"/>
+    <w:link w:val="Heading2Char"/>
+    <w:uiPriority w:val="9"/>
+    <w:unhideWhenUsed/>
+    <w:qFormat/>
+    <w:rsid w:val="008B5C2F"/>
+    <w:pPr>
+      <w:keepNext/>
+      <w:keepLines/>
+      <w:spacing w:before="40" w:after="0"/>
+      <w:outlineLvl w:val="1"/>
+    </w:pPr>
+    <w:rPr>
+      <w:rFonts w:asciiTheme="majorHAnsi" w:eastAsiaTheme="majorEastAsia" w:hAnsiTheme="majorHAnsi" w:cstheme="majorBidi"/>
+      <w:color w:val="2E74B5" w:themeColor="accent1" w:themeShade="BF"/>
+      <w:sz w:val="26"/>
+      <w:szCs w:val="26"/>
+    </w:rPr>
+  </w:style>
   <w:style w:type="character" w:default="1" w:styleId="DefaultParagraphFont">
     <w:name w:val="Default Paragraph Font"/>
     <w:uiPriority w:val="1"/>
@@ -1624,6 +1682,19 @@
       <w:color w:val="2E74B5" w:themeColor="accent1" w:themeShade="BF"/>
       <w:sz w:val="32"/>
       <w:szCs w:val="32"/>
+    </w:rPr>
+  </w:style>
+  <w:style w:type="character" w:customStyle="1" w:styleId="Heading2Char">
+    <w:name w:val="Heading 2 Char"/>
+    <w:basedOn w:val="DefaultParagraphFont"/>
+    <w:link w:val="Heading2"/>
+    <w:uiPriority w:val="9"/>
+    <w:rsid w:val="008B5C2F"/>
+    <w:rPr>
+      <w:rFonts w:asciiTheme="majorHAnsi" w:eastAsiaTheme="majorEastAsia" w:hAnsiTheme="majorHAnsi" w:cstheme="majorBidi"/>
+      <w:color w:val="2E74B5" w:themeColor="accent1" w:themeShade="BF"/>
+      <w:sz w:val="26"/>
+      <w:szCs w:val="26"/>
     </w:rPr>
   </w:style>
 </w:styles>

</xml_diff>